<commit_message>
Added Final report and presentation
</commit_message>
<xml_diff>
--- a/Privacy Preserving Federated Matrix Factorization for Recommendation Systems.docx
+++ b/Privacy Preserving Federated Matrix Factorization for Recommendation Systems.docx
@@ -1786,6 +1786,602 @@
         <w:ind w:left="360"/>
         <w:rPr>
           <w:rFonts w:asciiTheme="majorBidi" w:hAnsiTheme="majorBidi" w:cstheme="majorBidi"/>
+          <w:sz w:val="24"/>
+          <w:szCs w:val="24"/>
+          <w:lang w:val="en-US"/>
+        </w:rPr>
+      </w:pPr>
+      <w:r>
+        <w:rPr>
+          <w:rFonts w:asciiTheme="majorBidi" w:hAnsiTheme="majorBidi" w:cstheme="majorBidi"/>
+          <w:sz w:val="24"/>
+          <w:szCs w:val="24"/>
+          <w:lang w:val="en-US"/>
+        </w:rPr>
+        <w:t>Update_matrices(users, server):</w:t>
+      </w:r>
+    </w:p>
+    <w:p>
+      <w:pPr>
+        <w:pStyle w:val="ListParagraph"/>
+        <w:numPr>
+          <w:ilvl w:val="0"/>
+          <w:numId w:val="5"/>
+        </w:numPr>
+        <w:rPr>
+          <w:rFonts w:asciiTheme="majorBidi" w:hAnsiTheme="majorBidi" w:cstheme="majorBidi"/>
+          <w:sz w:val="24"/>
+          <w:szCs w:val="24"/>
+          <w:lang w:val="en-US"/>
+        </w:rPr>
+      </w:pPr>
+      <w:r>
+        <w:rPr>
+          <w:rFonts w:asciiTheme="majorBidi" w:hAnsiTheme="majorBidi" w:cstheme="majorBidi"/>
+          <w:sz w:val="24"/>
+          <w:szCs w:val="24"/>
+          <w:lang w:val="en-US"/>
+        </w:rPr>
+        <w:t xml:space="preserve">Initialize variables and convergence </w:t>
+      </w:r>
+      <w:r>
+        <w:rPr>
+          <w:rFonts w:asciiTheme="majorBidi" w:hAnsiTheme="majorBidi" w:cstheme="majorBidi"/>
+          <w:sz w:val="24"/>
+          <w:szCs w:val="24"/>
+          <w:lang w:val="en-US"/>
+        </w:rPr>
+        <w:t>threshold.</w:t>
+      </w:r>
+    </w:p>
+    <w:p>
+      <w:pPr>
+        <w:pStyle w:val="ListParagraph"/>
+        <w:numPr>
+          <w:ilvl w:val="0"/>
+          <w:numId w:val="5"/>
+        </w:numPr>
+        <w:rPr>
+          <w:rFonts w:asciiTheme="majorBidi" w:hAnsiTheme="majorBidi" w:cstheme="majorBidi"/>
+          <w:b/>
+          <w:bCs/>
+          <w:sz w:val="24"/>
+          <w:szCs w:val="24"/>
+          <w:lang w:val="en-US"/>
+        </w:rPr>
+      </w:pPr>
+      <w:r>
+        <w:rPr>
+          <w:rFonts w:asciiTheme="majorBidi" w:hAnsiTheme="majorBidi" w:cstheme="majorBidi"/>
+          <w:b/>
+          <w:bCs/>
+          <w:sz w:val="24"/>
+          <w:szCs w:val="24"/>
+          <w:lang w:val="en-US"/>
+        </w:rPr>
+        <w:t>w</w:t>
+      </w:r>
+      <w:r>
+        <w:rPr>
+          <w:rFonts w:asciiTheme="majorBidi" w:hAnsiTheme="majorBidi" w:cstheme="majorBidi"/>
+          <w:b/>
+          <w:bCs/>
+          <w:sz w:val="24"/>
+          <w:szCs w:val="24"/>
+          <w:lang w:val="en-US"/>
+        </w:rPr>
+        <w:t xml:space="preserve">hile </w:t>
+      </w:r>
+      <w:r>
+        <w:rPr>
+          <w:rFonts w:asciiTheme="majorBidi" w:hAnsiTheme="majorBidi" w:cstheme="majorBidi"/>
+          <w:sz w:val="24"/>
+          <w:szCs w:val="24"/>
+          <w:lang w:val="en-US"/>
+        </w:rPr>
+        <w:t xml:space="preserve">true </w:t>
+      </w:r>
+      <w:r>
+        <w:rPr>
+          <w:rFonts w:asciiTheme="majorBidi" w:hAnsiTheme="majorBidi" w:cstheme="majorBidi"/>
+          <w:b/>
+          <w:bCs/>
+          <w:sz w:val="24"/>
+          <w:szCs w:val="24"/>
+          <w:lang w:val="en-US"/>
+        </w:rPr>
+        <w:t>do</w:t>
+      </w:r>
+      <w:r>
+        <w:rPr>
+          <w:rFonts w:asciiTheme="majorBidi" w:hAnsiTheme="majorBidi" w:cstheme="majorBidi"/>
+          <w:sz w:val="24"/>
+          <w:szCs w:val="24"/>
+          <w:lang w:val="en-US"/>
+        </w:rPr>
+        <w:t>:</w:t>
+      </w:r>
+    </w:p>
+    <w:p>
+      <w:pPr>
+        <w:pStyle w:val="ListParagraph"/>
+        <w:numPr>
+          <w:ilvl w:val="0"/>
+          <w:numId w:val="5"/>
+        </w:numPr>
+        <w:rPr>
+          <w:rFonts w:asciiTheme="majorBidi" w:hAnsiTheme="majorBidi" w:cstheme="majorBidi"/>
+          <w:b/>
+          <w:bCs/>
+          <w:sz w:val="24"/>
+          <w:szCs w:val="24"/>
+          <w:lang w:val="en-US"/>
+        </w:rPr>
+      </w:pPr>
+      <w:r>
+        <w:rPr>
+          <w:rFonts w:asciiTheme="majorBidi" w:hAnsiTheme="majorBidi" w:cstheme="majorBidi"/>
+          <w:sz w:val="24"/>
+          <w:szCs w:val="24"/>
+          <w:lang w:val="en-US"/>
+        </w:rPr>
+        <w:t xml:space="preserve">      initialize</w:t>
+      </w:r>
+      <w:r>
+        <w:rPr>
+          <w:rFonts w:asciiTheme="majorBidi" w:hAnsiTheme="majorBidi" w:cstheme="majorBidi"/>
+          <w:b/>
+          <w:bCs/>
+          <w:sz w:val="24"/>
+          <w:szCs w:val="24"/>
+          <w:lang w:val="en-US"/>
+        </w:rPr>
+        <w:t xml:space="preserve"> </w:t>
+      </w:r>
+      <w:r>
+        <w:rPr>
+          <w:rFonts w:asciiTheme="majorBidi" w:hAnsiTheme="majorBidi" w:cstheme="majorBidi"/>
+          <w:sz w:val="24"/>
+          <w:szCs w:val="24"/>
+          <w:lang w:val="en-US"/>
+        </w:rPr>
+        <w:t xml:space="preserve">start time and total </w:t>
+      </w:r>
+      <w:r>
+        <w:rPr>
+          <w:rFonts w:asciiTheme="majorBidi" w:hAnsiTheme="majorBidi" w:cstheme="majorBidi"/>
+          <w:sz w:val="24"/>
+          <w:szCs w:val="24"/>
+          <w:lang w:val="en-US"/>
+        </w:rPr>
+        <w:t>loss.</w:t>
+      </w:r>
+    </w:p>
+    <w:p>
+      <w:pPr>
+        <w:pStyle w:val="ListParagraph"/>
+        <w:numPr>
+          <w:ilvl w:val="0"/>
+          <w:numId w:val="5"/>
+        </w:numPr>
+        <w:rPr>
+          <w:rFonts w:asciiTheme="majorBidi" w:hAnsiTheme="majorBidi" w:cstheme="majorBidi"/>
+          <w:b/>
+          <w:bCs/>
+          <w:sz w:val="24"/>
+          <w:szCs w:val="24"/>
+          <w:lang w:val="en-US"/>
+        </w:rPr>
+      </w:pPr>
+      <w:r>
+        <w:rPr>
+          <w:rFonts w:asciiTheme="majorBidi" w:hAnsiTheme="majorBidi" w:cstheme="majorBidi"/>
+          <w:b/>
+          <w:bCs/>
+          <w:sz w:val="24"/>
+          <w:szCs w:val="24"/>
+          <w:lang w:val="en-US"/>
+        </w:rPr>
+        <w:t xml:space="preserve">      for </w:t>
+      </w:r>
+      <w:r>
+        <w:rPr>
+          <w:rFonts w:asciiTheme="majorBidi" w:hAnsiTheme="majorBidi" w:cstheme="majorBidi"/>
+          <w:sz w:val="24"/>
+          <w:szCs w:val="24"/>
+          <w:lang w:val="en-US"/>
+        </w:rPr>
+        <w:t>each user in users</w:t>
+      </w:r>
+      <w:r>
+        <w:rPr>
+          <w:rFonts w:asciiTheme="majorBidi" w:hAnsiTheme="majorBidi" w:cstheme="majorBidi"/>
+          <w:sz w:val="24"/>
+          <w:szCs w:val="24"/>
+          <w:lang w:val="en-US"/>
+        </w:rPr>
+        <w:t>:</w:t>
+      </w:r>
+    </w:p>
+    <w:p>
+      <w:pPr>
+        <w:pStyle w:val="ListParagraph"/>
+        <w:numPr>
+          <w:ilvl w:val="0"/>
+          <w:numId w:val="5"/>
+        </w:numPr>
+        <w:rPr>
+          <w:rFonts w:asciiTheme="majorBidi" w:hAnsiTheme="majorBidi" w:cstheme="majorBidi"/>
+          <w:sz w:val="24"/>
+          <w:szCs w:val="24"/>
+          <w:lang w:val="en-US"/>
+        </w:rPr>
+      </w:pPr>
+      <w:r>
+        <w:rPr>
+          <w:rFonts w:asciiTheme="majorBidi" w:hAnsiTheme="majorBidi" w:cstheme="majorBidi"/>
+          <w:b/>
+          <w:bCs/>
+          <w:sz w:val="24"/>
+          <w:szCs w:val="24"/>
+          <w:lang w:val="en-US"/>
+        </w:rPr>
+        <w:t xml:space="preserve">             </w:t>
+      </w:r>
+      <w:r>
+        <w:rPr>
+          <w:rFonts w:asciiTheme="majorBidi" w:hAnsiTheme="majorBidi" w:cstheme="majorBidi"/>
+          <w:sz w:val="24"/>
+          <w:szCs w:val="24"/>
+          <w:lang w:val="en-US"/>
+        </w:rPr>
+        <w:t>compute gradient</w:t>
+      </w:r>
+    </w:p>
+    <w:p>
+      <w:pPr>
+        <w:pStyle w:val="ListParagraph"/>
+        <w:numPr>
+          <w:ilvl w:val="0"/>
+          <w:numId w:val="5"/>
+        </w:numPr>
+        <w:rPr>
+          <w:rFonts w:asciiTheme="majorBidi" w:hAnsiTheme="majorBidi" w:cstheme="majorBidi"/>
+          <w:sz w:val="24"/>
+          <w:szCs w:val="24"/>
+          <w:lang w:val="en-US"/>
+        </w:rPr>
+      </w:pPr>
+      <w:r>
+        <w:rPr>
+          <w:rFonts w:asciiTheme="majorBidi" w:hAnsiTheme="majorBidi" w:cstheme="majorBidi"/>
+          <w:sz w:val="24"/>
+          <w:szCs w:val="24"/>
+          <w:lang w:val="en-US"/>
+        </w:rPr>
+        <w:t xml:space="preserve">             update song profile</w:t>
+      </w:r>
+    </w:p>
+    <w:p>
+      <w:pPr>
+        <w:pStyle w:val="ListParagraph"/>
+        <w:numPr>
+          <w:ilvl w:val="0"/>
+          <w:numId w:val="5"/>
+        </w:numPr>
+        <w:rPr>
+          <w:rFonts w:asciiTheme="majorBidi" w:hAnsiTheme="majorBidi" w:cstheme="majorBidi"/>
+          <w:b/>
+          <w:bCs/>
+          <w:sz w:val="24"/>
+          <w:szCs w:val="24"/>
+          <w:lang w:val="en-US"/>
+        </w:rPr>
+      </w:pPr>
+      <w:r>
+        <w:rPr>
+          <w:rFonts w:asciiTheme="majorBidi" w:hAnsiTheme="majorBidi" w:cstheme="majorBidi"/>
+          <w:b/>
+          <w:bCs/>
+          <w:sz w:val="24"/>
+          <w:szCs w:val="24"/>
+          <w:lang w:val="en-US"/>
+        </w:rPr>
+        <w:t xml:space="preserve">      if </w:t>
+      </w:r>
+      <w:r>
+        <w:rPr>
+          <w:rFonts w:asciiTheme="majorBidi" w:hAnsiTheme="majorBidi" w:cstheme="majorBidi"/>
+          <w:sz w:val="24"/>
+          <w:szCs w:val="24"/>
+          <w:lang w:val="en-US"/>
+        </w:rPr>
+        <w:t>|total loss – previous loss| &lt; loss threshold</w:t>
+      </w:r>
+      <w:r>
+        <w:rPr>
+          <w:rFonts w:asciiTheme="majorBidi" w:hAnsiTheme="majorBidi" w:cstheme="majorBidi"/>
+          <w:sz w:val="24"/>
+          <w:szCs w:val="24"/>
+          <w:lang w:val="en-US"/>
+        </w:rPr>
+        <w:t xml:space="preserve"> </w:t>
+      </w:r>
+      <w:r>
+        <w:rPr>
+          <w:rFonts w:asciiTheme="majorBidi" w:hAnsiTheme="majorBidi" w:cstheme="majorBidi"/>
+          <w:b/>
+          <w:bCs/>
+          <w:sz w:val="24"/>
+          <w:szCs w:val="24"/>
+          <w:lang w:val="en-US"/>
+        </w:rPr>
+        <w:t>do</w:t>
+      </w:r>
+      <w:r>
+        <w:rPr>
+          <w:rFonts w:asciiTheme="majorBidi" w:hAnsiTheme="majorBidi" w:cstheme="majorBidi"/>
+          <w:sz w:val="24"/>
+          <w:szCs w:val="24"/>
+          <w:lang w:val="en-US"/>
+        </w:rPr>
+        <w:t>:</w:t>
+      </w:r>
+    </w:p>
+    <w:p>
+      <w:pPr>
+        <w:pStyle w:val="ListParagraph"/>
+        <w:numPr>
+          <w:ilvl w:val="0"/>
+          <w:numId w:val="5"/>
+        </w:numPr>
+        <w:rPr>
+          <w:rFonts w:asciiTheme="majorBidi" w:hAnsiTheme="majorBidi" w:cstheme="majorBidi"/>
+          <w:sz w:val="24"/>
+          <w:szCs w:val="24"/>
+          <w:lang w:val="en-US"/>
+        </w:rPr>
+      </w:pPr>
+      <w:r>
+        <w:rPr>
+          <w:rFonts w:asciiTheme="majorBidi" w:hAnsiTheme="majorBidi" w:cstheme="majorBidi"/>
+          <w:sz w:val="24"/>
+          <w:szCs w:val="24"/>
+          <w:lang w:val="en-US"/>
+        </w:rPr>
+        <w:t xml:space="preserve">          increase local </w:t>
+      </w:r>
+      <w:r>
+        <w:rPr>
+          <w:rFonts w:asciiTheme="majorBidi" w:hAnsiTheme="majorBidi" w:cstheme="majorBidi"/>
+          <w:sz w:val="24"/>
+          <w:szCs w:val="24"/>
+          <w:lang w:val="en-US"/>
+        </w:rPr>
+        <w:t>convergence.</w:t>
+      </w:r>
+    </w:p>
+    <w:p>
+      <w:pPr>
+        <w:pStyle w:val="ListParagraph"/>
+        <w:numPr>
+          <w:ilvl w:val="0"/>
+          <w:numId w:val="5"/>
+        </w:numPr>
+        <w:rPr>
+          <w:rFonts w:asciiTheme="majorBidi" w:hAnsiTheme="majorBidi" w:cstheme="majorBidi"/>
+          <w:sz w:val="24"/>
+          <w:szCs w:val="24"/>
+          <w:lang w:val="en-US"/>
+        </w:rPr>
+      </w:pPr>
+      <w:r>
+        <w:rPr>
+          <w:rFonts w:asciiTheme="majorBidi" w:hAnsiTheme="majorBidi" w:cstheme="majorBidi"/>
+          <w:b/>
+          <w:bCs/>
+          <w:sz w:val="24"/>
+          <w:szCs w:val="24"/>
+          <w:lang w:val="en-US"/>
+        </w:rPr>
+        <w:t xml:space="preserve">          </w:t>
+      </w:r>
+      <w:r>
+        <w:rPr>
+          <w:rFonts w:asciiTheme="majorBidi" w:hAnsiTheme="majorBidi" w:cstheme="majorBidi"/>
+          <w:b/>
+          <w:bCs/>
+          <w:sz w:val="24"/>
+          <w:szCs w:val="24"/>
+          <w:lang w:val="en-US"/>
+        </w:rPr>
+        <w:t>if</w:t>
+      </w:r>
+      <w:r>
+        <w:rPr>
+          <w:rFonts w:asciiTheme="majorBidi" w:hAnsiTheme="majorBidi" w:cstheme="majorBidi"/>
+          <w:sz w:val="24"/>
+          <w:szCs w:val="24"/>
+          <w:lang w:val="en-US"/>
+        </w:rPr>
+        <w:t xml:space="preserve"> we reached convergence threshold</w:t>
+      </w:r>
+      <w:r>
+        <w:rPr>
+          <w:rFonts w:asciiTheme="majorBidi" w:hAnsiTheme="majorBidi" w:cstheme="majorBidi"/>
+          <w:sz w:val="24"/>
+          <w:szCs w:val="24"/>
+          <w:lang w:val="en-US"/>
+        </w:rPr>
+        <w:t xml:space="preserve"> </w:t>
+      </w:r>
+      <w:r>
+        <w:rPr>
+          <w:rFonts w:asciiTheme="majorBidi" w:hAnsiTheme="majorBidi" w:cstheme="majorBidi"/>
+          <w:b/>
+          <w:bCs/>
+          <w:sz w:val="24"/>
+          <w:szCs w:val="24"/>
+          <w:lang w:val="en-US"/>
+        </w:rPr>
+        <w:t>do</w:t>
+      </w:r>
+      <w:r>
+        <w:rPr>
+          <w:rFonts w:asciiTheme="majorBidi" w:hAnsiTheme="majorBidi" w:cstheme="majorBidi"/>
+          <w:sz w:val="24"/>
+          <w:szCs w:val="24"/>
+          <w:lang w:val="en-US"/>
+        </w:rPr>
+        <w:t>:</w:t>
+      </w:r>
+    </w:p>
+    <w:p>
+      <w:pPr>
+        <w:pStyle w:val="ListParagraph"/>
+        <w:numPr>
+          <w:ilvl w:val="0"/>
+          <w:numId w:val="5"/>
+        </w:numPr>
+        <w:rPr>
+          <w:rFonts w:asciiTheme="majorBidi" w:hAnsiTheme="majorBidi" w:cstheme="majorBidi"/>
+          <w:sz w:val="24"/>
+          <w:szCs w:val="24"/>
+          <w:lang w:val="en-US"/>
+        </w:rPr>
+      </w:pPr>
+      <w:r>
+        <w:rPr>
+          <w:rFonts w:asciiTheme="majorBidi" w:hAnsiTheme="majorBidi" w:cstheme="majorBidi"/>
+          <w:b/>
+          <w:bCs/>
+          <w:sz w:val="24"/>
+          <w:szCs w:val="24"/>
+          <w:lang w:val="en-US"/>
+        </w:rPr>
+        <w:t xml:space="preserve">              </w:t>
+      </w:r>
+      <w:r>
+        <w:rPr>
+          <w:rFonts w:asciiTheme="majorBidi" w:hAnsiTheme="majorBidi" w:cstheme="majorBidi"/>
+          <w:sz w:val="24"/>
+          <w:szCs w:val="24"/>
+          <w:lang w:val="en-US"/>
+        </w:rPr>
+        <w:t>Print success message</w:t>
+      </w:r>
+      <w:r>
+        <w:rPr>
+          <w:rFonts w:asciiTheme="majorBidi" w:hAnsiTheme="majorBidi" w:cstheme="majorBidi"/>
+          <w:sz w:val="24"/>
+          <w:szCs w:val="24"/>
+          <w:lang w:val="en-US"/>
+        </w:rPr>
+        <w:t xml:space="preserve"> and break</w:t>
+      </w:r>
+    </w:p>
+    <w:p>
+      <w:pPr>
+        <w:pStyle w:val="ListParagraph"/>
+        <w:numPr>
+          <w:ilvl w:val="0"/>
+          <w:numId w:val="5"/>
+        </w:numPr>
+        <w:rPr>
+          <w:rFonts w:asciiTheme="majorBidi" w:hAnsiTheme="majorBidi" w:cstheme="majorBidi"/>
+          <w:b/>
+          <w:bCs/>
+          <w:sz w:val="24"/>
+          <w:szCs w:val="24"/>
+          <w:lang w:val="en-US"/>
+        </w:rPr>
+      </w:pPr>
+      <w:r>
+        <w:rPr>
+          <w:rFonts w:asciiTheme="majorBidi" w:hAnsiTheme="majorBidi" w:cstheme="majorBidi"/>
+          <w:sz w:val="24"/>
+          <w:szCs w:val="24"/>
+          <w:lang w:val="en-US"/>
+        </w:rPr>
+        <w:t xml:space="preserve">      </w:t>
+      </w:r>
+      <w:r>
+        <w:rPr>
+          <w:rFonts w:asciiTheme="majorBidi" w:hAnsiTheme="majorBidi" w:cstheme="majorBidi"/>
+          <w:b/>
+          <w:bCs/>
+          <w:sz w:val="24"/>
+          <w:szCs w:val="24"/>
+          <w:lang w:val="en-US"/>
+        </w:rPr>
+        <w:t xml:space="preserve">else: </w:t>
+      </w:r>
+    </w:p>
+    <w:p>
+      <w:pPr>
+        <w:pStyle w:val="ListParagraph"/>
+        <w:numPr>
+          <w:ilvl w:val="0"/>
+          <w:numId w:val="5"/>
+        </w:numPr>
+        <w:rPr>
+          <w:rFonts w:asciiTheme="majorBidi" w:hAnsiTheme="majorBidi" w:cstheme="majorBidi"/>
+          <w:sz w:val="24"/>
+          <w:szCs w:val="24"/>
+          <w:lang w:val="en-US"/>
+        </w:rPr>
+      </w:pPr>
+      <w:r>
+        <w:rPr>
+          <w:rFonts w:asciiTheme="majorBidi" w:hAnsiTheme="majorBidi" w:cstheme="majorBidi"/>
+          <w:b/>
+          <w:bCs/>
+          <w:sz w:val="24"/>
+          <w:szCs w:val="24"/>
+          <w:lang w:val="en-US"/>
+        </w:rPr>
+        <w:t xml:space="preserve">         </w:t>
+      </w:r>
+      <w:r>
+        <w:rPr>
+          <w:rFonts w:asciiTheme="majorBidi" w:hAnsiTheme="majorBidi" w:cstheme="majorBidi"/>
+          <w:sz w:val="24"/>
+          <w:szCs w:val="24"/>
+          <w:lang w:val="en-US"/>
+        </w:rPr>
+        <w:t xml:space="preserve"> local convergence ← 0, previous loss ← total loss</w:t>
+      </w:r>
+    </w:p>
+    <w:p>
+      <w:pPr>
+        <w:pStyle w:val="ListParagraph"/>
+        <w:numPr>
+          <w:ilvl w:val="0"/>
+          <w:numId w:val="5"/>
+        </w:numPr>
+        <w:rPr>
+          <w:rFonts w:asciiTheme="majorBidi" w:hAnsiTheme="majorBidi" w:cstheme="majorBidi"/>
+          <w:sz w:val="24"/>
+          <w:szCs w:val="24"/>
+          <w:lang w:val="en-US"/>
+        </w:rPr>
+      </w:pPr>
+      <w:r>
+        <w:rPr>
+          <w:rFonts w:asciiTheme="majorBidi" w:hAnsiTheme="majorBidi" w:cstheme="majorBidi"/>
+          <w:sz w:val="24"/>
+          <w:szCs w:val="24"/>
+          <w:lang w:val="en-US"/>
+        </w:rPr>
+        <w:t xml:space="preserve">       add total loss to loss array and increase iteration’s index.</w:t>
+      </w:r>
+    </w:p>
+    <w:p>
+      <w:pPr>
+        <w:pStyle w:val="ListParagraph"/>
+        <w:ind w:left="360"/>
+        <w:rPr>
+          <w:rFonts w:asciiTheme="majorBidi" w:hAnsiTheme="majorBidi" w:cstheme="majorBidi"/>
           <w:b/>
           <w:bCs/>
           <w:sz w:val="24"/>
@@ -1902,19 +2498,6 @@
     <w:p>
       <w:pPr>
         <w:pStyle w:val="ListParagraph"/>
-        <w:rPr>
-          <w:rFonts w:asciiTheme="majorBidi" w:hAnsiTheme="majorBidi" w:cstheme="majorBidi"/>
-          <w:b/>
-          <w:bCs/>
-          <w:sz w:val="24"/>
-          <w:szCs w:val="24"/>
-          <w:lang w:val="en-US"/>
-        </w:rPr>
-      </w:pPr>
-    </w:p>
-    <w:p>
-      <w:pPr>
-        <w:pStyle w:val="ListParagraph"/>
         <w:numPr>
           <w:ilvl w:val="1"/>
           <w:numId w:val="2"/>
@@ -2038,6 +2621,46 @@
     </w:p>
     <w:p>
       <w:pPr>
+        <w:rPr>
+          <w:rFonts w:asciiTheme="majorBidi" w:hAnsiTheme="majorBidi" w:cstheme="majorBidi"/>
+          <w:sz w:val="24"/>
+          <w:szCs w:val="24"/>
+          <w:lang w:val="en-US"/>
+        </w:rPr>
+      </w:pPr>
+    </w:p>
+    <w:p>
+      <w:pPr>
+        <w:rPr>
+          <w:rFonts w:asciiTheme="majorBidi" w:hAnsiTheme="majorBidi" w:cstheme="majorBidi"/>
+          <w:sz w:val="24"/>
+          <w:szCs w:val="24"/>
+          <w:lang w:val="en-US"/>
+        </w:rPr>
+      </w:pPr>
+    </w:p>
+    <w:p>
+      <w:pPr>
+        <w:rPr>
+          <w:rFonts w:asciiTheme="majorBidi" w:hAnsiTheme="majorBidi" w:cstheme="majorBidi"/>
+          <w:sz w:val="24"/>
+          <w:szCs w:val="24"/>
+          <w:lang w:val="en-US"/>
+        </w:rPr>
+      </w:pPr>
+    </w:p>
+    <w:p>
+      <w:pPr>
+        <w:rPr>
+          <w:rFonts w:asciiTheme="majorBidi" w:hAnsiTheme="majorBidi" w:cstheme="majorBidi"/>
+          <w:sz w:val="24"/>
+          <w:szCs w:val="24"/>
+          <w:lang w:val="en-US"/>
+        </w:rPr>
+      </w:pPr>
+    </w:p>
+    <w:p>
+      <w:pPr>
         <w:pStyle w:val="ListParagraph"/>
         <w:numPr>
           <w:ilvl w:val="0"/>
@@ -2061,6 +2684,7 @@
           <w:szCs w:val="28"/>
           <w:lang w:val="en-US"/>
         </w:rPr>
+        <w:lastRenderedPageBreak/>
         <w:t>System evaluation and use case example</w:t>
       </w:r>
     </w:p>
@@ -2236,7 +2860,6 @@
           <w:szCs w:val="24"/>
           <w:lang w:val="en-US"/>
         </w:rPr>
-        <w:lastRenderedPageBreak/>
         <w:drawing>
           <wp:inline distT="0" distB="0" distL="0" distR="0" wp14:anchorId="14C80560" wp14:editId="31315214">
             <wp:extent cx="3057511" cy="2583180"/>
@@ -3766,6 +4389,96 @@
     </w:lvl>
   </w:abstractNum>
   <w:abstractNum w:abstractNumId="2" w15:restartNumberingAfterBreak="0">
+    <w:nsid w:val="45854CA5"/>
+    <w:multiLevelType w:val="hybridMultilevel"/>
+    <w:tmpl w:val="69C05A4A"/>
+    <w:lvl w:ilvl="0" w:tplc="41A60774">
+      <w:start w:val="1"/>
+      <w:numFmt w:val="decimal"/>
+      <w:lvlText w:val="%1."/>
+      <w:lvlJc w:val="left"/>
+      <w:pPr>
+        <w:ind w:left="1080" w:hanging="360"/>
+      </w:pPr>
+      <w:rPr>
+        <w:b w:val="0"/>
+        <w:bCs w:val="0"/>
+      </w:rPr>
+    </w:lvl>
+    <w:lvl w:ilvl="1" w:tplc="20000019">
+      <w:start w:val="1"/>
+      <w:numFmt w:val="lowerLetter"/>
+      <w:lvlText w:val="%2."/>
+      <w:lvlJc w:val="left"/>
+      <w:pPr>
+        <w:ind w:left="1800" w:hanging="360"/>
+      </w:pPr>
+    </w:lvl>
+    <w:lvl w:ilvl="2" w:tplc="2000001B" w:tentative="1">
+      <w:start w:val="1"/>
+      <w:numFmt w:val="lowerRoman"/>
+      <w:lvlText w:val="%3."/>
+      <w:lvlJc w:val="right"/>
+      <w:pPr>
+        <w:ind w:left="2520" w:hanging="180"/>
+      </w:pPr>
+    </w:lvl>
+    <w:lvl w:ilvl="3" w:tplc="2000000F" w:tentative="1">
+      <w:start w:val="1"/>
+      <w:numFmt w:val="decimal"/>
+      <w:lvlText w:val="%4."/>
+      <w:lvlJc w:val="left"/>
+      <w:pPr>
+        <w:ind w:left="3240" w:hanging="360"/>
+      </w:pPr>
+    </w:lvl>
+    <w:lvl w:ilvl="4" w:tplc="20000019" w:tentative="1">
+      <w:start w:val="1"/>
+      <w:numFmt w:val="lowerLetter"/>
+      <w:lvlText w:val="%5."/>
+      <w:lvlJc w:val="left"/>
+      <w:pPr>
+        <w:ind w:left="3960" w:hanging="360"/>
+      </w:pPr>
+    </w:lvl>
+    <w:lvl w:ilvl="5" w:tplc="2000001B" w:tentative="1">
+      <w:start w:val="1"/>
+      <w:numFmt w:val="lowerRoman"/>
+      <w:lvlText w:val="%6."/>
+      <w:lvlJc w:val="right"/>
+      <w:pPr>
+        <w:ind w:left="4680" w:hanging="180"/>
+      </w:pPr>
+    </w:lvl>
+    <w:lvl w:ilvl="6" w:tplc="2000000F" w:tentative="1">
+      <w:start w:val="1"/>
+      <w:numFmt w:val="decimal"/>
+      <w:lvlText w:val="%7."/>
+      <w:lvlJc w:val="left"/>
+      <w:pPr>
+        <w:ind w:left="5400" w:hanging="360"/>
+      </w:pPr>
+    </w:lvl>
+    <w:lvl w:ilvl="7" w:tplc="20000019" w:tentative="1">
+      <w:start w:val="1"/>
+      <w:numFmt w:val="lowerLetter"/>
+      <w:lvlText w:val="%8."/>
+      <w:lvlJc w:val="left"/>
+      <w:pPr>
+        <w:ind w:left="6120" w:hanging="360"/>
+      </w:pPr>
+    </w:lvl>
+    <w:lvl w:ilvl="8" w:tplc="2000001B" w:tentative="1">
+      <w:start w:val="1"/>
+      <w:numFmt w:val="lowerRoman"/>
+      <w:lvlText w:val="%9."/>
+      <w:lvlJc w:val="right"/>
+      <w:pPr>
+        <w:ind w:left="6840" w:hanging="180"/>
+      </w:pPr>
+    </w:lvl>
+  </w:abstractNum>
+  <w:abstractNum w:abstractNumId="3" w15:restartNumberingAfterBreak="0">
     <w:nsid w:val="4AF430A0"/>
     <w:multiLevelType w:val="multilevel"/>
     <w:tmpl w:val="6644D848"/>
@@ -3886,7 +4599,7 @@
       </w:rPr>
     </w:lvl>
   </w:abstractNum>
-  <w:abstractNum w:abstractNumId="3" w15:restartNumberingAfterBreak="0">
+  <w:abstractNum w:abstractNumId="4" w15:restartNumberingAfterBreak="0">
     <w:nsid w:val="626D4787"/>
     <w:multiLevelType w:val="hybridMultilevel"/>
     <w:tmpl w:val="0D2CBA96"/>
@@ -3976,16 +4689,19 @@
     </w:lvl>
   </w:abstractNum>
   <w:num w:numId="1" w16cid:durableId="1177425560">
-    <w:abstractNumId w:val="2"/>
+    <w:abstractNumId w:val="3"/>
   </w:num>
   <w:num w:numId="2" w16cid:durableId="512500688">
     <w:abstractNumId w:val="1"/>
   </w:num>
   <w:num w:numId="3" w16cid:durableId="1437360454">
-    <w:abstractNumId w:val="3"/>
+    <w:abstractNumId w:val="4"/>
   </w:num>
   <w:num w:numId="4" w16cid:durableId="1163855073">
     <w:abstractNumId w:val="0"/>
+  </w:num>
+  <w:num w:numId="5" w16cid:durableId="846943175">
+    <w:abstractNumId w:val="2"/>
   </w:num>
 </w:numbering>
 </file>

</xml_diff>